<commit_message>
Edited doc and uml
</commit_message>
<xml_diff>
--- a/Documents/SRS.docx
+++ b/Documents/SRS.docx
@@ -7,52 +7,59 @@
       <w:pPr>
         <w:spacing w:after="0" w:line="240" w:lineRule="auto"/>
       </w:pPr>
+      <w:bookmarkStart w:id="0" w:name="_GoBack"/>
+      <w:bookmarkEnd w:id="0"/>
       <w:r>
         <w:rPr>
           <w:noProof/>
         </w:rPr>
         <w:drawing>
-          <wp:anchor distT="0" distB="0" distL="114300" distR="114300" simplePos="0" relativeHeight="251658240" behindDoc="0" locked="0" layoutInCell="0" hidden="0" allowOverlap="0">
-            <wp:simplePos x="0" y="0"/>
-            <wp:positionH relativeFrom="margin">
-              <wp:posOffset>-352424</wp:posOffset>
-            </wp:positionH>
-            <wp:positionV relativeFrom="paragraph">
-              <wp:posOffset>-552449</wp:posOffset>
-            </wp:positionV>
-            <wp:extent cx="6286500" cy="9697371"/>
-            <wp:effectExtent l="0" t="0" r="0" b="0"/>
-            <wp:wrapSquare wrapText="bothSides" distT="0" distB="0" distL="114300" distR="114300"/>
-            <wp:docPr id="1" name="image01.png"/>
-            <wp:cNvGraphicFramePr/>
+          <wp:inline distT="0" distB="0" distL="0" distR="0">
+            <wp:extent cx="5731510" cy="3438906"/>
+            <wp:effectExtent l="0" t="0" r="2540" b="9525"/>
+            <wp:docPr id="2" name="Picture 2" descr="http://facerecognitionuk.co.uk/wp-content/uploads/2013/12/Face-scan.jpg"/>
+            <wp:cNvGraphicFramePr>
+              <a:graphicFrameLocks xmlns:a="http://schemas.openxmlformats.org/drawingml/2006/main" noChangeAspect="1"/>
+            </wp:cNvGraphicFramePr>
             <a:graphic xmlns:a="http://schemas.openxmlformats.org/drawingml/2006/main">
               <a:graphicData uri="http://schemas.openxmlformats.org/drawingml/2006/picture">
                 <pic:pic xmlns:pic="http://schemas.openxmlformats.org/drawingml/2006/picture">
                   <pic:nvPicPr>
-                    <pic:cNvPr id="0" name="image01.png"/>
-                    <pic:cNvPicPr preferRelativeResize="0"/>
+                    <pic:cNvPr id="0" name="Picture 1" descr="http://facerecognitionuk.co.uk/wp-content/uploads/2013/12/Face-scan.jpg"/>
+                    <pic:cNvPicPr>
+                      <a:picLocks noChangeAspect="1" noChangeArrowheads="1"/>
+                    </pic:cNvPicPr>
                   </pic:nvPicPr>
                   <pic:blipFill>
-                    <a:blip r:embed="rId7"/>
+                    <a:blip r:embed="rId7">
+                      <a:extLst>
+                        <a:ext uri="{28A0092B-C50C-407E-A947-70E740481C1C}">
+                          <a14:useLocalDpi xmlns:a14="http://schemas.microsoft.com/office/drawing/2010/main" val="0"/>
+                        </a:ext>
+                      </a:extLst>
+                    </a:blip>
                     <a:srcRect/>
                     <a:stretch>
                       <a:fillRect/>
                     </a:stretch>
                   </pic:blipFill>
-                  <pic:spPr>
+                  <pic:spPr bwMode="auto">
                     <a:xfrm>
                       <a:off x="0" y="0"/>
-                      <a:ext cx="6286500" cy="9697371"/>
+                      <a:ext cx="5731510" cy="3438906"/>
                     </a:xfrm>
                     <a:prstGeom prst="rect">
                       <a:avLst/>
                     </a:prstGeom>
-                    <a:ln/>
+                    <a:noFill/>
+                    <a:ln>
+                      <a:noFill/>
+                    </a:ln>
                   </pic:spPr>
                 </pic:pic>
               </a:graphicData>
             </a:graphic>
-          </wp:anchor>
+          </wp:inline>
         </w:drawing>
       </w:r>
     </w:p>
@@ -66,7 +73,6 @@
           <w:b/>
           <w:sz w:val="56"/>
         </w:rPr>
-        <w:lastRenderedPageBreak/>
         <w:t>A</w:t>
       </w:r>
       <w:r>
@@ -89,43 +95,71 @@
         <w:tabs>
           <w:tab w:val="left" w:pos="2085"/>
         </w:tabs>
-      </w:pPr>
-      <w:bookmarkStart w:id="0" w:name="h.30j0zll" w:colFirst="0" w:colLast="0"/>
-      <w:bookmarkEnd w:id="0"/>
-      <w:r>
         <w:rPr>
-          <w:sz w:val="44"/>
+          <w:rStyle w:val="SubtleEmphasis"/>
+          <w:color w:val="auto"/>
+        </w:rPr>
+      </w:pPr>
+      <w:bookmarkStart w:id="1" w:name="h.30j0zll" w:colFirst="0" w:colLast="0"/>
+      <w:bookmarkEnd w:id="1"/>
+      <w:r>
+        <w:rPr>
+          <w:rStyle w:val="SubtleEmphasis"/>
+          <w:color w:val="auto"/>
         </w:rPr>
         <w:t>PROJECT: FACIAL RECOGNITION SYSTEM FOR COMMUNITIES</w:t>
       </w:r>
     </w:p>
-    <w:p/>
-    <w:p/>
-    <w:p>
-      <w:r>
+    <w:p>
+      <w:pPr>
         <w:rPr>
-          <w:rFonts w:ascii="Arial" w:eastAsia="Arial" w:hAnsi="Arial" w:cs="Arial"/>
-          <w:b/>
-          <w:sz w:val="44"/>
+          <w:rStyle w:val="SubtleEmphasis"/>
+          <w:color w:val="auto"/>
+        </w:rPr>
+      </w:pPr>
+    </w:p>
+    <w:p>
+      <w:pPr>
+        <w:rPr>
+          <w:rStyle w:val="SubtleEmphasis"/>
+          <w:color w:val="auto"/>
+        </w:rPr>
+      </w:pPr>
+    </w:p>
+    <w:p>
+      <w:pPr>
+        <w:rPr>
+          <w:rStyle w:val="SubtleEmphasis"/>
+          <w:color w:val="auto"/>
+        </w:rPr>
+      </w:pPr>
+      <w:r>
+        <w:rPr>
+          <w:rStyle w:val="SubtleEmphasis"/>
+          <w:color w:val="auto"/>
         </w:rPr>
         <w:t>ZANE</w:t>
       </w:r>
       <w:r>
         <w:rPr>
-          <w:rFonts w:ascii="Arial" w:eastAsia="Arial" w:hAnsi="Arial" w:cs="Arial"/>
-          <w:b/>
-          <w:sz w:val="44"/>
+          <w:rStyle w:val="SubtleEmphasis"/>
+          <w:color w:val="auto"/>
         </w:rPr>
         <w:tab/>
         <w:t xml:space="preserve"> BLOOM – 12236722</w:t>
       </w:r>
     </w:p>
     <w:p>
-      <w:r>
+      <w:pPr>
         <w:rPr>
-          <w:rFonts w:ascii="Arial" w:eastAsia="Arial" w:hAnsi="Arial" w:cs="Arial"/>
-          <w:b/>
-          <w:sz w:val="44"/>
+          <w:rStyle w:val="SubtleEmphasis"/>
+          <w:color w:val="auto"/>
+        </w:rPr>
+      </w:pPr>
+      <w:r>
+        <w:rPr>
+          <w:rStyle w:val="SubtleEmphasis"/>
+          <w:color w:val="auto"/>
         </w:rPr>
         <w:t>HEELIN MISTRY – 10299344</w:t>
       </w:r>
@@ -133,12 +167,15 @@
     <w:p>
       <w:pPr>
         <w:spacing w:after="0" w:line="240" w:lineRule="auto"/>
-      </w:pPr>
-      <w:r>
         <w:rPr>
-          <w:rFonts w:ascii="Arial" w:eastAsia="Arial" w:hAnsi="Arial" w:cs="Arial"/>
-          <w:b/>
-          <w:sz w:val="44"/>
+          <w:rStyle w:val="SubtleEmphasis"/>
+          <w:color w:val="auto"/>
+        </w:rPr>
+      </w:pPr>
+      <w:r>
+        <w:rPr>
+          <w:rStyle w:val="SubtleEmphasis"/>
+          <w:color w:val="auto"/>
         </w:rPr>
         <w:t>VERUSHKA MOODLEY – 29117454</w:t>
       </w:r>
@@ -146,56 +183,97 @@
     <w:p>
       <w:pPr>
         <w:spacing w:after="0" w:line="240" w:lineRule="auto"/>
-      </w:pPr>
-    </w:p>
-    <w:p>
-      <w:r>
         <w:rPr>
-          <w:rFonts w:ascii="Arial" w:eastAsia="Arial" w:hAnsi="Arial" w:cs="Arial"/>
-          <w:sz w:val="24"/>
+          <w:rStyle w:val="SubtleEmphasis"/>
+          <w:color w:val="auto"/>
         </w:rPr>
-        <w:t xml:space="preserve"> </w:t>
-      </w:r>
-      <w:r>
+      </w:pPr>
+    </w:p>
+    <w:p>
+      <w:pPr>
         <w:rPr>
-          <w:rFonts w:ascii="Arial" w:eastAsia="Arial" w:hAnsi="Arial" w:cs="Arial"/>
-          <w:b/>
-          <w:sz w:val="44"/>
+          <w:rStyle w:val="SubtleEmphasis"/>
+          <w:color w:val="auto"/>
         </w:rPr>
-        <w:t>GERARD LAMUSSE – 12206050</w:t>
-      </w:r>
-    </w:p>
-    <w:p/>
-    <w:p/>
-    <w:p>
+      </w:pPr>
       <w:r>
         <w:rPr>
-          <w:rFonts w:ascii="Arial" w:eastAsia="Arial" w:hAnsi="Arial" w:cs="Arial"/>
-          <w:b/>
-          <w:sz w:val="44"/>
+          <w:rStyle w:val="SubtleEmphasis"/>
+          <w:color w:val="auto"/>
         </w:rPr>
-        <w:t>23 May 2014</w:t>
-      </w:r>
-    </w:p>
-    <w:p/>
-    <w:p/>
-    <w:p/>
-    <w:p/>
-    <w:p/>
-    <w:p>
-      <w:pPr>
-        <w:keepNext/>
-        <w:keepLines/>
-        <w:spacing w:before="480" w:after="0"/>
-      </w:pPr>
-      <w:bookmarkStart w:id="1" w:name="h.1fob9te" w:colFirst="0" w:colLast="0"/>
-      <w:bookmarkEnd w:id="1"/>
-      <w:r>
+        <w:t xml:space="preserve"> GERARD LAMUSSE – 12206050</w:t>
+      </w:r>
+    </w:p>
+    <w:p>
+      <w:pPr>
+        <w:rPr>
+          <w:rStyle w:val="SubtleEmphasis"/>
+          <w:color w:val="auto"/>
+        </w:rPr>
+      </w:pPr>
+    </w:p>
+    <w:p>
+      <w:pPr>
+        <w:rPr>
+          <w:rStyle w:val="SubtleEmphasis"/>
+          <w:color w:val="auto"/>
+        </w:rPr>
+      </w:pPr>
+    </w:p>
+    <w:p>
+      <w:pPr>
+        <w:rPr>
+          <w:rStyle w:val="SubtleEmphasis"/>
+          <w:color w:val="auto"/>
+        </w:rPr>
+      </w:pPr>
+      <w:r>
+        <w:rPr>
+          <w:rStyle w:val="SubtleEmphasis"/>
+          <w:color w:val="auto"/>
+        </w:rPr>
+        <w:t>1 August</w:t>
+      </w:r>
+      <w:r>
+        <w:rPr>
+          <w:rStyle w:val="SubtleEmphasis"/>
+          <w:color w:val="auto"/>
+        </w:rPr>
+        <w:t xml:space="preserve"> 2014</w:t>
+      </w:r>
+    </w:p>
+    <w:p>
+      <w:pPr>
         <w:rPr>
           <w:rFonts w:ascii="Cambria" w:eastAsia="Cambria" w:hAnsi="Cambria" w:cs="Cambria"/>
           <w:b/>
           <w:sz w:val="28"/>
         </w:rPr>
+      </w:pPr>
+      <w:bookmarkStart w:id="2" w:name="h.1fob9te" w:colFirst="0" w:colLast="0"/>
+      <w:bookmarkEnd w:id="2"/>
+      <w:r>
+        <w:rPr>
+          <w:rFonts w:ascii="Cambria" w:eastAsia="Cambria" w:hAnsi="Cambria" w:cs="Cambria"/>
+          <w:b/>
+          <w:sz w:val="28"/>
+        </w:rPr>
+        <w:br w:type="page"/>
+      </w:r>
+    </w:p>
+    <w:p>
+      <w:pPr>
+        <w:keepNext/>
+        <w:keepLines/>
+        <w:spacing w:before="480" w:after="0"/>
+      </w:pPr>
+      <w:r>
+        <w:rPr>
+          <w:rFonts w:ascii="Cambria" w:eastAsia="Cambria" w:hAnsi="Cambria" w:cs="Cambria"/>
+          <w:b/>
+          <w:sz w:val="28"/>
+        </w:rPr>
+        <w:lastRenderedPageBreak/>
         <w:t>Contents</w:t>
       </w:r>
     </w:p>
@@ -403,16 +481,7 @@
             <w:color w:val="1155CC"/>
             <w:u w:val="single"/>
           </w:rPr>
-          <w:t>Quality r</w:t>
-        </w:r>
-        <w:r>
-          <w:rPr>
-            <w:rFonts w:ascii="Cambria" w:eastAsia="Cambria" w:hAnsi="Cambria" w:cs="Cambria"/>
-            <w:b/>
-            <w:color w:val="1155CC"/>
-            <w:u w:val="single"/>
-          </w:rPr>
-          <w:t>equirements</w:t>
+          <w:t>Quality requirements</w:t>
         </w:r>
       </w:hyperlink>
     </w:p>
@@ -572,16 +641,7 @@
             <w:color w:val="1155CC"/>
             <w:u w:val="single"/>
           </w:rPr>
-          <w:t>Architectural Patte</w:t>
-        </w:r>
-        <w:r>
-          <w:rPr>
-            <w:rFonts w:ascii="Cambria" w:eastAsia="Cambria" w:hAnsi="Cambria" w:cs="Cambria"/>
-            <w:b/>
-            <w:color w:val="1155CC"/>
-            <w:u w:val="single"/>
-          </w:rPr>
-          <w:t>rns/Styles</w:t>
+          <w:t>Architectural Patterns/Styles</w:t>
         </w:r>
       </w:hyperlink>
     </w:p>
@@ -637,9 +697,10 @@
       <w:pPr>
         <w:pStyle w:val="Heading1"/>
       </w:pPr>
-      <w:bookmarkStart w:id="2" w:name="h.3znysh7" w:colFirst="0" w:colLast="0"/>
-      <w:bookmarkEnd w:id="2"/>
-      <w:r>
+      <w:bookmarkStart w:id="3" w:name="h.3znysh7" w:colFirst="0" w:colLast="0"/>
+      <w:bookmarkEnd w:id="3"/>
+      <w:r>
+        <w:lastRenderedPageBreak/>
         <w:t>Vision and Scope</w:t>
       </w:r>
     </w:p>
@@ -648,45 +709,35 @@
       <w:pPr>
         <w:pStyle w:val="Heading2"/>
       </w:pPr>
-      <w:bookmarkStart w:id="3" w:name="h.2et92p0" w:colFirst="0" w:colLast="0"/>
-      <w:bookmarkEnd w:id="3"/>
+      <w:bookmarkStart w:id="4" w:name="h.2et92p0" w:colFirst="0" w:colLast="0"/>
+      <w:bookmarkEnd w:id="4"/>
       <w:r>
         <w:t>Project Background and Vision</w:t>
       </w:r>
     </w:p>
     <w:p>
-      <w:bookmarkStart w:id="4" w:name="h.tyjcwt" w:colFirst="0" w:colLast="0"/>
-      <w:bookmarkEnd w:id="4"/>
-      <w:r>
-        <w:t>Quant Solutions requires an automated facial recognition system that will be implemented in communities/neighbourhoods. The main purpose of this system is to identify those people that are regulars in the neighbourhood and those that aren’t. This system wi</w:t>
-      </w:r>
-      <w:r>
-        <w:t xml:space="preserve">ll also allow for story verification (if a person is accused of a crime in the neighbourhood, this system should place him/her at the scene). </w:t>
-      </w:r>
-    </w:p>
-    <w:p>
-      <w:r>
-        <w:lastRenderedPageBreak/>
+      <w:bookmarkStart w:id="5" w:name="h.tyjcwt" w:colFirst="0" w:colLast="0"/>
+      <w:bookmarkEnd w:id="5"/>
+      <w:r>
+        <w:t xml:space="preserve">Quant Solutions requires an automated facial recognition system that will be implemented in communities/neighbourhoods. The main purpose of this system is to identify those people that are regulars in the neighbourhood and those that aren’t. This system will also allow for story verification (if a person is accused of a crime in the neighbourhood, this system should place him/her at the scene). </w:t>
+      </w:r>
+    </w:p>
+    <w:p>
+      <w:r>
         <w:t xml:space="preserve">Quant Solutions already has 32 cameras placed around the neighbourhood in different street corners. An individual process will be started for each camera. This process will capture, process and persist images from the camera. </w:t>
       </w:r>
     </w:p>
     <w:p>
       <w:r>
-        <w:t xml:space="preserve">The system will also consist </w:t>
-      </w:r>
-      <w:r>
-        <w:t>of a web application to query the backend system. The web application will be used to take a picture of the suspicious individual, and the picture will be compared to the data stored in database in the backend. The web application will then display possibl</w:t>
-      </w:r>
-      <w:r>
-        <w:t xml:space="preserve">e matches and the user can scroll through these results and form a conclusion about the suspicious individual. </w:t>
+        <w:t xml:space="preserve">The system will also consist of a web application to query the backend system. The web application will be used to take a picture of the suspicious individual, and the picture will be compared to the data stored in database in the backend. The web application will then display possible matches and the user can scroll through these results and form a conclusion about the suspicious individual. </w:t>
       </w:r>
     </w:p>
     <w:p>
       <w:pPr>
         <w:pStyle w:val="Heading2"/>
       </w:pPr>
-      <w:bookmarkStart w:id="5" w:name="h.3dy6vkm" w:colFirst="0" w:colLast="0"/>
-      <w:bookmarkEnd w:id="5"/>
+      <w:bookmarkStart w:id="6" w:name="h.3dy6vkm" w:colFirst="0" w:colLast="0"/>
+      <w:bookmarkEnd w:id="6"/>
       <w:r>
         <w:br/>
       </w:r>
@@ -701,8 +752,8 @@
       <w:pPr>
         <w:pStyle w:val="Heading2"/>
       </w:pPr>
-      <w:bookmarkStart w:id="6" w:name="h.1t3h5sf" w:colFirst="0" w:colLast="0"/>
-      <w:bookmarkEnd w:id="6"/>
+      <w:bookmarkStart w:id="7" w:name="h.1t3h5sf" w:colFirst="0" w:colLast="0"/>
+      <w:bookmarkEnd w:id="7"/>
       <w:r>
         <w:t>Scope and Limitations/Exclusions</w:t>
       </w:r>
@@ -711,8 +762,8 @@
       <w:pPr>
         <w:pStyle w:val="Heading3"/>
       </w:pPr>
-      <w:bookmarkStart w:id="7" w:name="h.4d34og8" w:colFirst="0" w:colLast="0"/>
-      <w:bookmarkEnd w:id="7"/>
+      <w:bookmarkStart w:id="8" w:name="h.4d34og8" w:colFirst="0" w:colLast="0"/>
+      <w:bookmarkEnd w:id="8"/>
       <w:r>
         <w:t>Scope</w:t>
       </w:r>
@@ -777,15 +828,15 @@
       <w:pPr>
         <w:pStyle w:val="Heading3"/>
       </w:pPr>
-      <w:bookmarkStart w:id="8" w:name="h.2s8eyo1" w:colFirst="0" w:colLast="0"/>
-      <w:bookmarkEnd w:id="8"/>
+      <w:bookmarkStart w:id="9" w:name="h.2s8eyo1" w:colFirst="0" w:colLast="0"/>
+      <w:bookmarkEnd w:id="9"/>
     </w:p>
     <w:p>
       <w:pPr>
         <w:pStyle w:val="Heading3"/>
       </w:pPr>
-      <w:bookmarkStart w:id="9" w:name="h.17dp8vu" w:colFirst="0" w:colLast="0"/>
-      <w:bookmarkEnd w:id="9"/>
+      <w:bookmarkStart w:id="10" w:name="h.17dp8vu" w:colFirst="0" w:colLast="0"/>
+      <w:bookmarkEnd w:id="10"/>
       <w:r>
         <w:t>Exclusions/Limitations</w:t>
       </w:r>
@@ -815,10 +866,7 @@
         <w:contextualSpacing/>
       </w:pPr>
       <w:r>
-        <w:t>The system is only required to work</w:t>
-      </w:r>
-      <w:r>
-        <w:t xml:space="preserve"> during the day (for lighting reasons).</w:t>
+        <w:t>The system is only required to work during the day (for lighting reasons).</w:t>
       </w:r>
     </w:p>
     <w:p>
@@ -845,18 +893,15 @@
       <w:pPr>
         <w:pStyle w:val="Heading1"/>
       </w:pPr>
-      <w:bookmarkStart w:id="10" w:name="h.3rdcrjn" w:colFirst="0" w:colLast="0"/>
-      <w:bookmarkEnd w:id="10"/>
+      <w:bookmarkStart w:id="11" w:name="h.3rdcrjn" w:colFirst="0" w:colLast="0"/>
+      <w:bookmarkEnd w:id="11"/>
       <w:r>
         <w:t>Architectural Requirements</w:t>
       </w:r>
     </w:p>
     <w:p>
       <w:r>
-        <w:t>This section discusses the software architecture requirements that encompass the software infrastructure within which the application func</w:t>
-      </w:r>
-      <w:r>
-        <w:t>tionality is to be developed. The purpose of this infrastructure is to address the non-functional requirements. In particular, the architecture requirements specify</w:t>
+        <w:t>This section discusses the software architecture requirements that encompass the software infrastructure within which the application functionality is to be developed. The purpose of this infrastructure is to address the non-functional requirements. In particular, the architecture requirements specify</w:t>
       </w:r>
     </w:p>
     <w:p>
@@ -884,10 +929,7 @@
         <w:contextualSpacing/>
       </w:pPr>
       <w:r>
-        <w:t>The access and integration re</w:t>
-      </w:r>
-      <w:r>
-        <w:t>quirements for the system</w:t>
+        <w:t>The access and integration requirements for the system</w:t>
       </w:r>
     </w:p>
     <w:p>
@@ -921,8 +963,8 @@
       <w:pPr>
         <w:pStyle w:val="Heading2"/>
       </w:pPr>
-      <w:bookmarkStart w:id="11" w:name="h.26in1rg" w:colFirst="0" w:colLast="0"/>
-      <w:bookmarkEnd w:id="11"/>
+      <w:bookmarkStart w:id="12" w:name="h.26in1rg" w:colFirst="0" w:colLast="0"/>
+      <w:bookmarkEnd w:id="12"/>
       <w:r>
         <w:t>Access and integration requirements</w:t>
       </w:r>
@@ -963,8 +1005,8 @@
       <w:pPr>
         <w:pStyle w:val="Heading3"/>
       </w:pPr>
-      <w:bookmarkStart w:id="12" w:name="h.lnxbz9" w:colFirst="0" w:colLast="0"/>
-      <w:bookmarkEnd w:id="12"/>
+      <w:bookmarkStart w:id="13" w:name="h.lnxbz9" w:colFirst="0" w:colLast="0"/>
+      <w:bookmarkEnd w:id="13"/>
       <w:r>
         <w:t>Access channels</w:t>
       </w:r>
@@ -989,18 +1031,15 @@
     </w:p>
     <w:p>
       <w:r>
-        <w:t xml:space="preserve">The system must provide a web access channel, which will be mainly used by the administrator, </w:t>
-      </w:r>
-      <w:r>
-        <w:t>as well as a mobile access channel, which will be used by the other users.</w:t>
+        <w:t>The system must provide a web access channel, which will be mainly used by the administrator, as well as a mobile access channel, which will be used by the other users.</w:t>
       </w:r>
     </w:p>
     <w:p>
       <w:pPr>
         <w:pStyle w:val="Heading3"/>
       </w:pPr>
-      <w:bookmarkStart w:id="13" w:name="h.23ckvvd" w:colFirst="0" w:colLast="0"/>
-      <w:bookmarkEnd w:id="13"/>
+      <w:bookmarkStart w:id="14" w:name="h.23ckvvd" w:colFirst="0" w:colLast="0"/>
+      <w:bookmarkEnd w:id="14"/>
       <w:r>
         <w:t>Protocols</w:t>
       </w:r>
@@ -1016,10 +1055,7 @@
         <w:contextualSpacing/>
       </w:pPr>
       <w:r>
-        <w:t>RESTful: The web application will use RESTful</w:t>
-      </w:r>
-      <w:r>
-        <w:t xml:space="preserve"> services to communicate data with the web server.</w:t>
+        <w:t>RESTful: The web application will use RESTful services to communicate data with the web server.</w:t>
       </w:r>
     </w:p>
     <w:p>
@@ -1032,10 +1068,7 @@
         <w:contextualSpacing/>
       </w:pPr>
       <w:r>
-        <w:t>HTTPS: The web front end must use the HTTPS protocol to communicate data. T</w:t>
-      </w:r>
-      <w:r>
-        <w:t>his ensures secure transmission.</w:t>
+        <w:t>HTTPS: The web front end must use the HTTPS protocol to communicate data. This ensures secure transmission.</w:t>
       </w:r>
     </w:p>
     <w:p>
@@ -1055,8 +1088,8 @@
       <w:pPr>
         <w:pStyle w:val="Heading3"/>
       </w:pPr>
-      <w:bookmarkStart w:id="14" w:name="h.35nkun2" w:colFirst="0" w:colLast="0"/>
-      <w:bookmarkEnd w:id="14"/>
+      <w:bookmarkStart w:id="15" w:name="h.35nkun2" w:colFirst="0" w:colLast="0"/>
+      <w:bookmarkEnd w:id="15"/>
       <w:r>
         <w:t>Quality requirements for access and integration channels</w:t>
       </w:r>
@@ -1072,10 +1105,7 @@
         <w:contextualSpacing/>
       </w:pPr>
       <w:r>
-        <w:t>All communication of sensitive data must be done securely using HTTPS. All</w:t>
-      </w:r>
-      <w:r>
-        <w:t xml:space="preserve"> other data can be communicated using HTTP.</w:t>
+        <w:t>All communication of sensitive data must be done securely using HTTPS. All other data can be communicated using HTTP.</w:t>
       </w:r>
     </w:p>
     <w:p>
@@ -1129,8 +1159,8 @@
         <w:ind w:hanging="359"/>
         <w:contextualSpacing/>
       </w:pPr>
-      <w:bookmarkStart w:id="15" w:name="h.zhbofspfqchc" w:colFirst="0" w:colLast="0"/>
-      <w:bookmarkEnd w:id="15"/>
+      <w:bookmarkStart w:id="16" w:name="h.zhbofspfqchc" w:colFirst="0" w:colLast="0"/>
+      <w:bookmarkEnd w:id="16"/>
       <w:r>
         <w:t>Web App with web services</w:t>
       </w:r>
@@ -1139,10 +1169,9 @@
       <w:pPr>
         <w:pStyle w:val="Heading2"/>
       </w:pPr>
-      <w:bookmarkStart w:id="16" w:name="h.44sinio" w:colFirst="0" w:colLast="0"/>
-      <w:bookmarkEnd w:id="16"/>
-      <w:r>
-        <w:lastRenderedPageBreak/>
+      <w:bookmarkStart w:id="17" w:name="h.44sinio" w:colFirst="0" w:colLast="0"/>
+      <w:bookmarkEnd w:id="17"/>
+      <w:r>
         <w:t>Architectural responsibilities</w:t>
       </w:r>
     </w:p>
@@ -1202,26 +1231,23 @@
       <w:pPr>
         <w:pStyle w:val="Heading2"/>
       </w:pPr>
-      <w:bookmarkStart w:id="17" w:name="h.8vzr91cpe6hb" w:colFirst="0" w:colLast="0"/>
-      <w:bookmarkEnd w:id="17"/>
+      <w:bookmarkStart w:id="18" w:name="h.8vzr91cpe6hb" w:colFirst="0" w:colLast="0"/>
+      <w:bookmarkEnd w:id="18"/>
       <w:r>
         <w:t>Quality requirements</w:t>
       </w:r>
     </w:p>
     <w:p>
       <w:r>
-        <w:t>The quality requirements</w:t>
-      </w:r>
-      <w:r>
-        <w:t xml:space="preserve"> are the requirements around the quality attributes of the system and the services it provides. This includes performance, scalability, security, auditability, usability, and testability requirements.</w:t>
+        <w:t>The quality requirements are the requirements around the quality attributes of the system and the services it provides. This includes performance, scalability, security, auditability, usability, and testability requirements.</w:t>
       </w:r>
     </w:p>
     <w:p>
       <w:pPr>
         <w:pStyle w:val="Heading3"/>
       </w:pPr>
-      <w:bookmarkStart w:id="18" w:name="h.i20gwf1mzsih" w:colFirst="0" w:colLast="0"/>
-      <w:bookmarkEnd w:id="18"/>
+      <w:bookmarkStart w:id="19" w:name="h.i20gwf1mzsih" w:colFirst="0" w:colLast="0"/>
+      <w:bookmarkEnd w:id="19"/>
       <w:r>
         <w:t>Security</w:t>
       </w:r>
@@ -1241,10 +1267,7 @@
         <w:contextualSpacing/>
       </w:pPr>
       <w:r>
-        <w:t>The user must be authenticated</w:t>
-      </w:r>
-      <w:r>
-        <w:t xml:space="preserve"> to use the facial recognition system, authentication will use a login detail with a unique password. </w:t>
+        <w:t xml:space="preserve">The user must be authenticated to use the facial recognition system, authentication will use a login detail with a unique password. </w:t>
       </w:r>
     </w:p>
     <w:p>
@@ -1282,10 +1305,7 @@
         <w:contextualSpacing/>
       </w:pPr>
       <w:r>
-        <w:t>Only one user (administrator) will be allowed acce</w:t>
-      </w:r>
-      <w:r>
-        <w:t>ss to the management portal, the user will only need to s</w:t>
+        <w:t>Only one user (administrator) will be allowed access to the management portal, the user will only need to s</w:t>
       </w:r>
       <w:r>
         <w:t xml:space="preserve">upply a password to access the </w:t>
@@ -1305,10 +1325,7 @@
         <w:contextualSpacing/>
       </w:pPr>
       <w:r>
-        <w:t>The management portal will be allowed to add/remove users to the web application, unique passwords will be is</w:t>
-      </w:r>
-      <w:r>
-        <w:t>sue for that user by the system.</w:t>
+        <w:t>The management portal will be allowed to add/remove users to the web application, unique passwords will be issue for that user by the system.</w:t>
       </w:r>
     </w:p>
     <w:p>
@@ -1322,18 +1339,15 @@
         <w:contextualSpacing/>
       </w:pPr>
       <w:r>
-        <w:t>The management administrator</w:t>
-      </w:r>
-      <w:r>
-        <w:t xml:space="preserve"> password will be supplied in the technical manual</w:t>
+        <w:t>The management administrator password will be supplied in the technical manual</w:t>
       </w:r>
     </w:p>
     <w:p>
       <w:pPr>
         <w:pStyle w:val="Heading3"/>
       </w:pPr>
-      <w:bookmarkStart w:id="19" w:name="h.3j2qqm3" w:colFirst="0" w:colLast="0"/>
-      <w:bookmarkEnd w:id="19"/>
+      <w:bookmarkStart w:id="20" w:name="h.3j2qqm3" w:colFirst="0" w:colLast="0"/>
+      <w:bookmarkEnd w:id="20"/>
       <w:r>
         <w:t>Testability</w:t>
       </w:r>
@@ -1354,10 +1368,7 @@
         <w:contextualSpacing/>
       </w:pPr>
       <w:r>
-        <w:t>That the service is provided if all pre-condition</w:t>
-      </w:r>
-      <w:r>
-        <w:t>s are met (i.e. that no exception is raised except if one of the pre-conditions for the service is not met)</w:t>
+        <w:t>That the service is provided if all pre-conditions are met (i.e. that no exception is raised except if one of the pre-conditions for the service is not met)</w:t>
       </w:r>
     </w:p>
     <w:p>
@@ -1377,8 +1388,8 @@
       <w:pPr>
         <w:pStyle w:val="Heading3"/>
       </w:pPr>
-      <w:bookmarkStart w:id="20" w:name="h.1y810tw" w:colFirst="0" w:colLast="0"/>
-      <w:bookmarkEnd w:id="20"/>
+      <w:bookmarkStart w:id="21" w:name="h.1y810tw" w:colFirst="0" w:colLast="0"/>
+      <w:bookmarkEnd w:id="21"/>
       <w:r>
         <w:t>Usability</w:t>
       </w:r>
@@ -1393,18 +1404,15 @@
         <w:contextualSpacing/>
       </w:pPr>
       <w:r>
-        <w:t>90% of the users should be able to use the system without prior tr</w:t>
-      </w:r>
-      <w:r>
-        <w:t>aining. A user manual will be provided for the remaining 10%.</w:t>
+        <w:t>90% of the users should be able to use the system without prior training. A user manual will be provided for the remaining 10%.</w:t>
       </w:r>
     </w:p>
     <w:p>
       <w:pPr>
         <w:pStyle w:val="Heading3"/>
       </w:pPr>
-      <w:bookmarkStart w:id="21" w:name="h.4i7ojhp" w:colFirst="0" w:colLast="0"/>
-      <w:bookmarkEnd w:id="21"/>
+      <w:bookmarkStart w:id="22" w:name="h.4i7ojhp" w:colFirst="0" w:colLast="0"/>
+      <w:bookmarkEnd w:id="22"/>
       <w:r>
         <w:t>Scalability</w:t>
       </w:r>
@@ -1434,7 +1442,6 @@
         <w:contextualSpacing/>
       </w:pPr>
       <w:r>
-        <w:lastRenderedPageBreak/>
         <w:t>The deployed system must be able to operate effectively under the load of 20 concurrent users.</w:t>
       </w:r>
     </w:p>
@@ -1449,10 +1456,7 @@
         <w:contextualSpacing/>
       </w:pPr>
       <w:r>
-        <w:t>The software architecture should be such that it can, in future, be easily modified to scale by porting the system onto clustered and cloud-computing based archi</w:t>
-      </w:r>
-      <w:r>
-        <w:t>tectures.</w:t>
+        <w:t>The software architecture should be such that it can, in future, be easily modified to scale by porting the system onto clustered and cloud-computing based architectures.</w:t>
       </w:r>
     </w:p>
     <w:p>
@@ -1479,8 +1483,8 @@
       <w:pPr>
         <w:pStyle w:val="Heading3"/>
       </w:pPr>
-      <w:bookmarkStart w:id="22" w:name="h.2xcytpi" w:colFirst="0" w:colLast="0"/>
-      <w:bookmarkEnd w:id="22"/>
+      <w:bookmarkStart w:id="23" w:name="h.2xcytpi" w:colFirst="0" w:colLast="0"/>
+      <w:bookmarkEnd w:id="23"/>
       <w:r>
         <w:t>Performance requirements</w:t>
       </w:r>
@@ -1490,10 +1494,7 @@
         <w:spacing w:after="0"/>
       </w:pPr>
       <w:r>
-        <w:t>This system does not have particular stringent performance requirement, however, the data to be processed should not back up to a position where it will not be able to reach, due to new data to be processed incoming a</w:t>
-      </w:r>
-      <w:r>
-        <w:t>ll the time.</w:t>
+        <w:t>This system does not have particular stringent performance requirement, however, the data to be processed should not back up to a position where it will not be able to reach, due to new data to be processed incoming all the time.</w:t>
       </w:r>
     </w:p>
     <w:p>
@@ -1588,10 +1589,7 @@
         <w:contextualSpacing/>
       </w:pPr>
       <w:r>
-        <w:t>Processin</w:t>
-      </w:r>
-      <w:r>
-        <w:t>g of image frame:</w:t>
+        <w:t>Processing of image frame:</w:t>
       </w:r>
     </w:p>
     <w:p>
@@ -1658,8 +1656,8 @@
       <w:pPr>
         <w:pStyle w:val="Heading2"/>
       </w:pPr>
-      <w:bookmarkStart w:id="23" w:name="h.1ci93xb" w:colFirst="0" w:colLast="0"/>
-      <w:bookmarkEnd w:id="23"/>
+      <w:bookmarkStart w:id="24" w:name="h.1ci93xb" w:colFirst="0" w:colLast="0"/>
+      <w:bookmarkEnd w:id="24"/>
       <w:r>
         <w:t>Architectural Constraints</w:t>
       </w:r>
@@ -1795,10 +1793,9 @@
       <w:pPr>
         <w:pStyle w:val="Heading1"/>
       </w:pPr>
-      <w:bookmarkStart w:id="24" w:name="h.3whwml4" w:colFirst="0" w:colLast="0"/>
-      <w:bookmarkEnd w:id="24"/>
-      <w:r>
-        <w:lastRenderedPageBreak/>
+      <w:bookmarkStart w:id="25" w:name="h.3whwml4" w:colFirst="0" w:colLast="0"/>
+      <w:bookmarkEnd w:id="25"/>
+      <w:r>
         <w:t>Software Architecture</w:t>
       </w:r>
     </w:p>
@@ -1806,8 +1803,8 @@
       <w:pPr>
         <w:pStyle w:val="Heading2"/>
       </w:pPr>
-      <w:bookmarkStart w:id="25" w:name="h.2bn6wsx" w:colFirst="0" w:colLast="0"/>
-      <w:bookmarkEnd w:id="25"/>
+      <w:bookmarkStart w:id="26" w:name="h.2bn6wsx" w:colFirst="0" w:colLast="0"/>
+      <w:bookmarkEnd w:id="26"/>
       <w:r>
         <w:t>Architectural Requirements</w:t>
       </w:r>
@@ -1817,8 +1814,8 @@
       <w:pPr>
         <w:pStyle w:val="Heading3"/>
       </w:pPr>
-      <w:bookmarkStart w:id="26" w:name="h.qsh70q" w:colFirst="0" w:colLast="0"/>
-      <w:bookmarkEnd w:id="26"/>
+      <w:bookmarkStart w:id="27" w:name="h.qsh70q" w:colFirst="0" w:colLast="0"/>
+      <w:bookmarkEnd w:id="27"/>
       <w:r>
         <w:t>Architectural scope</w:t>
       </w:r>
@@ -1916,28 +1913,22 @@
       <w:pPr>
         <w:pStyle w:val="Heading2"/>
       </w:pPr>
-      <w:bookmarkStart w:id="27" w:name="h.tvhhe45h3laa" w:colFirst="0" w:colLast="0"/>
-      <w:bookmarkEnd w:id="27"/>
+      <w:bookmarkStart w:id="28" w:name="h.tvhhe45h3laa" w:colFirst="0" w:colLast="0"/>
+      <w:bookmarkEnd w:id="28"/>
     </w:p>
     <w:p>
       <w:pPr>
         <w:pStyle w:val="Heading2"/>
       </w:pPr>
-      <w:bookmarkStart w:id="28" w:name="h.1pxezwc" w:colFirst="0" w:colLast="0"/>
-      <w:bookmarkEnd w:id="28"/>
+      <w:bookmarkStart w:id="29" w:name="h.1pxezwc" w:colFirst="0" w:colLast="0"/>
+      <w:bookmarkEnd w:id="29"/>
       <w:r>
         <w:t>Architectural Patterns/Styles</w:t>
       </w:r>
     </w:p>
     <w:p>
       <w:r>
-        <w:t>The system wi</w:t>
-      </w:r>
-      <w:r>
-        <w:t>ll be built using the Pipes and filters architectural pattern. Each filter will be a stage in the pipeline that does a portion of the processing of an image from a video feed. The Strategy design pattern was used throughout our program to allow for inherit</w:t>
-      </w:r>
-      <w:r>
-        <w:t xml:space="preserve">ance and to allow for the subclasses to implement functions specific to the desired purpose. The system must be flexible in allowing </w:t>
+        <w:t xml:space="preserve">The system will be built using the Pipes and filters architectural pattern. Each filter will be a stage in the pipeline that does a portion of the processing of an image from a video feed. The Strategy design pattern was used throughout our program to allow for inheritance and to allow for the subclasses to implement functions specific to the desired purpose. The system must be flexible in allowing </w:t>
       </w:r>
     </w:p>
     <w:p>
@@ -1969,10 +1960,7 @@
         <w:contextualSpacing/>
       </w:pPr>
       <w:r>
-        <w:t>Directory capturing: capture images s</w:t>
-      </w:r>
-      <w:r>
-        <w:t>tored in directory.</w:t>
+        <w:t>Directory capturing: capture images stored in directory.</w:t>
       </w:r>
     </w:p>
     <w:p>
@@ -2040,10 +2028,7 @@
         <w:contextualSpacing/>
       </w:pPr>
       <w:r>
-        <w:t>Local persistence: store the images</w:t>
-      </w:r>
-      <w:r>
-        <w:t xml:space="preserve"> locally on the same machine</w:t>
+        <w:t>Local persistence: store the images locally on the same machine</w:t>
       </w:r>
     </w:p>
     <w:p>
@@ -2063,15 +2048,20 @@
       <w:pPr>
         <w:pStyle w:val="Heading2"/>
       </w:pPr>
-      <w:bookmarkStart w:id="29" w:name="h.dmbntedicgqu" w:colFirst="0" w:colLast="0"/>
-      <w:bookmarkEnd w:id="29"/>
+      <w:bookmarkStart w:id="30" w:name="h.dmbntedicgqu" w:colFirst="0" w:colLast="0"/>
+      <w:bookmarkEnd w:id="30"/>
     </w:p>
     <w:p>
       <w:pPr>
         <w:pStyle w:val="Heading2"/>
       </w:pPr>
-      <w:bookmarkStart w:id="30" w:name="h.49x2ik5" w:colFirst="0" w:colLast="0"/>
-      <w:bookmarkEnd w:id="30"/>
+      <w:bookmarkStart w:id="31" w:name="h.49x2ik5" w:colFirst="0" w:colLast="0"/>
+      <w:bookmarkEnd w:id="31"/>
+    </w:p>
+    <w:p>
+      <w:pPr>
+        <w:pStyle w:val="Heading2"/>
+      </w:pPr>
       <w:r>
         <w:t>Architectural Tactics/Strategies</w:t>
       </w:r>
@@ -2100,10 +2090,9 @@
         <w:ind w:hanging="358"/>
         <w:contextualSpacing/>
       </w:pPr>
-      <w:bookmarkStart w:id="31" w:name="h.2p2csry" w:colFirst="0" w:colLast="0"/>
-      <w:bookmarkEnd w:id="31"/>
-      <w:r>
-        <w:lastRenderedPageBreak/>
+      <w:bookmarkStart w:id="32" w:name="h.2p2csry" w:colFirst="0" w:colLast="0"/>
+      <w:bookmarkEnd w:id="32"/>
+      <w:r>
         <w:t>Increase Cohesion by giving each module a single responsibility.</w:t>
       </w:r>
     </w:p>
@@ -2111,34 +2100,28 @@
       <w:pPr>
         <w:pStyle w:val="Heading2"/>
       </w:pPr>
-      <w:bookmarkStart w:id="32" w:name="h.1xyjqls3oz03" w:colFirst="0" w:colLast="0"/>
-      <w:bookmarkEnd w:id="32"/>
+      <w:bookmarkStart w:id="33" w:name="h.1xyjqls3oz03" w:colFirst="0" w:colLast="0"/>
+      <w:bookmarkEnd w:id="33"/>
       <w:r>
         <w:t>Reference architectures and frameworks</w:t>
       </w:r>
     </w:p>
     <w:p>
       <w:r>
-        <w:t>The system will be built using the Qt application framework. This framework offers features such as Qt SQL for database persistence, qmake build tool fo</w:t>
-      </w:r>
-      <w:r>
-        <w:t>r cross platform deployment, Qt Test for testing and Qt network for network functionality. These features offered by Qt are the reason for it being the chosen framework.</w:t>
-      </w:r>
-    </w:p>
-    <w:p>
-      <w:r>
-        <w:t>The system will also make use of the OpenCV framework. It offers many features such as</w:t>
-      </w:r>
-      <w:r>
-        <w:t xml:space="preserve"> facial detection and facial recognition that the system will make use of. This framework was recommended by the client. </w:t>
+        <w:t>The system will be built using the Qt application framework. This framework offers features such as Qt SQL for database persistence, qmake build tool for cross platform deployment, Qt Test for testing and Qt network for network functionality. These features offered by Qt are the reason for it being the chosen framework.</w:t>
+      </w:r>
+    </w:p>
+    <w:p>
+      <w:r>
+        <w:t xml:space="preserve">The system will also make use of the OpenCV framework. It offers many features such as facial detection and facial recognition that the system will make use of. This framework was recommended by the client. </w:t>
       </w:r>
     </w:p>
     <w:p>
       <w:pPr>
         <w:pStyle w:val="Heading2"/>
       </w:pPr>
-      <w:bookmarkStart w:id="33" w:name="h.ihv636" w:colFirst="0" w:colLast="0"/>
-      <w:bookmarkEnd w:id="33"/>
+      <w:bookmarkStart w:id="34" w:name="h.ihv636" w:colFirst="0" w:colLast="0"/>
+      <w:bookmarkEnd w:id="34"/>
       <w:r>
         <w:t>Technologies</w:t>
       </w:r>
@@ -2182,10 +2165,7 @@
         <w:contextualSpacing/>
       </w:pPr>
       <w:r>
-        <w:t>X86</w:t>
-      </w:r>
-      <w:r>
-        <w:t xml:space="preserve"> servers will be used.</w:t>
+        <w:t>X86 servers will be used.</w:t>
       </w:r>
     </w:p>
     <w:p>
@@ -2221,13 +2201,20 @@
       </w:pPr>
     </w:p>
     <w:p/>
+    <w:p>
+      <w:pPr>
+        <w:pStyle w:val="Heading1"/>
+      </w:pPr>
+    </w:p>
     <w:p/>
-    <w:p/>
-    <w:p/>
-    <w:p/>
-    <w:p/>
-    <w:p/>
-    <w:p>
+    <w:p>
+      <w:pPr>
+        <w:rPr>
+          <w:rFonts w:ascii="Arial" w:eastAsia="Arial" w:hAnsi="Arial" w:cs="Arial"/>
+          <w:b/>
+          <w:sz w:val="36"/>
+        </w:rPr>
+      </w:pPr>
       <w:r>
         <w:br w:type="page"/>
       </w:r>
@@ -2237,11 +2224,8 @@
         <w:pStyle w:val="Heading1"/>
       </w:pPr>
       <w:r>
-        <w:lastRenderedPageBreak/>
         <w:t>Functional Requirements</w:t>
       </w:r>
-      <w:bookmarkStart w:id="34" w:name="_GoBack"/>
-      <w:bookmarkEnd w:id="34"/>
     </w:p>
     <w:p>
       <w:pPr>
@@ -2758,7 +2742,6 @@
         <w:pStyle w:val="Heading3"/>
       </w:pPr>
       <w:r>
-        <w:lastRenderedPageBreak/>
         <w:t>Service Contract</w:t>
       </w:r>
     </w:p>
@@ -2903,7 +2886,6 @@
         <w:pStyle w:val="Heading3"/>
       </w:pPr>
       <w:r>
-        <w:lastRenderedPageBreak/>
         <w:t>Sequential Pipeline Process Specification</w:t>
       </w:r>
     </w:p>
@@ -3054,7 +3036,6 @@
         <w:pStyle w:val="Heading3"/>
       </w:pPr>
       <w:r>
-        <w:lastRenderedPageBreak/>
         <w:t>Service Contract</w:t>
       </w:r>
     </w:p>
@@ -3194,7 +3175,6 @@
         <w:pStyle w:val="Heading3"/>
       </w:pPr>
       <w:r>
-        <w:lastRenderedPageBreak/>
         <w:t>Functional Use Case</w:t>
       </w:r>
     </w:p>
@@ -3353,27 +3333,6 @@
     </w:p>
     <w:p>
       <w:pPr>
-        <w:tabs>
-          <w:tab w:val="left" w:pos="1089"/>
-        </w:tabs>
-      </w:pPr>
-    </w:p>
-    <w:p>
-      <w:pPr>
-        <w:tabs>
-          <w:tab w:val="left" w:pos="1089"/>
-        </w:tabs>
-      </w:pPr>
-    </w:p>
-    <w:p>
-      <w:pPr>
-        <w:tabs>
-          <w:tab w:val="left" w:pos="1089"/>
-        </w:tabs>
-      </w:pPr>
-    </w:p>
-    <w:p>
-      <w:pPr>
         <w:pStyle w:val="Heading2"/>
       </w:pPr>
       <w:r>
@@ -3550,7 +3509,6 @@
         <w:pStyle w:val="Heading2"/>
       </w:pPr>
       <w:r>
-        <w:lastRenderedPageBreak/>
         <w:t>NSamplingFilter</w:t>
       </w:r>
     </w:p>
@@ -3711,7 +3669,6 @@
         <w:pStyle w:val="Heading2"/>
       </w:pPr>
       <w:r>
-        <w:lastRenderedPageBreak/>
         <w:t>DiffSamplingFilter</w:t>
       </w:r>
     </w:p>
@@ -3803,7 +3760,7 @@
           <w:noProof/>
         </w:rPr>
         <w:drawing>
-          <wp:inline distT="0" distB="0" distL="0" distR="0" wp14:anchorId="6905A18D" wp14:editId="181386FA">
+          <wp:inline distT="0" distB="0" distL="0" distR="0" wp14:anchorId="7B9B74B0" wp14:editId="15D88F76">
             <wp:extent cx="5727700" cy="1621790"/>
             <wp:effectExtent l="0" t="0" r="0" b="0"/>
             <wp:docPr id="45" name="Picture 45" descr="G:\University\2014\COS 301\Main Project\Documents\UML Pictures\DiffSamplingAct.jpg"/>
@@ -3852,7 +3809,6 @@
         </w:drawing>
       </w:r>
     </w:p>
-    <w:p/>
     <w:p>
       <w:pPr>
         <w:pStyle w:val="Heading2"/>
@@ -3887,7 +3843,6 @@
         </w:numPr>
       </w:pPr>
       <w:r>
-        <w:lastRenderedPageBreak/>
         <w:t>DirectoryCapturer: Gets images stored in a directory.</w:t>
       </w:r>
     </w:p>
@@ -4048,7 +4003,6 @@
         <w:pStyle w:val="Heading3"/>
       </w:pPr>
       <w:r>
-        <w:lastRenderedPageBreak/>
         <w:t>StreamCapturer Functional Use Case</w:t>
       </w:r>
     </w:p>
@@ -4216,7 +4170,6 @@
         <w:pStyle w:val="Heading2"/>
       </w:pPr>
       <w:r>
-        <w:lastRenderedPageBreak/>
         <w:t>Persister</w:t>
       </w:r>
     </w:p>
@@ -4380,7 +4333,6 @@
         <w:pStyle w:val="Heading2"/>
       </w:pPr>
       <w:r>
-        <w:lastRenderedPageBreak/>
         <w:t>LocalPersister</w:t>
       </w:r>
     </w:p>
@@ -4545,7 +4497,6 @@
         <w:pStyle w:val="Heading2"/>
       </w:pPr>
       <w:r>
-        <w:lastRenderedPageBreak/>
         <w:t>DatabasePersister</w:t>
       </w:r>
     </w:p>
@@ -4705,7 +4656,6 @@
         <w:pStyle w:val="Heading3"/>
       </w:pPr>
       <w:r>
-        <w:lastRenderedPageBreak/>
         <w:t>Functional Use Case</w:t>
       </w:r>
     </w:p>
@@ -4838,7 +4788,6 @@
         <w:pStyle w:val="Heading3"/>
       </w:pPr>
       <w:r>
-        <w:lastRenderedPageBreak/>
         <w:t>Process Specification</w:t>
       </w:r>
     </w:p>
@@ -4916,7 +4865,6 @@
         <w:jc w:val="both"/>
       </w:pPr>
       <w:r>
-        <w:lastRenderedPageBreak/>
         <w:t>Global Design</w:t>
       </w:r>
     </w:p>
@@ -5044,7 +4992,7 @@
       <w:rPr>
         <w:noProof/>
       </w:rPr>
-      <w:t>10</w:t>
+      <w:t>1</w:t>
     </w:r>
     <w:r>
       <w:fldChar w:fldCharType="end"/>
@@ -8397,6 +8345,48 @@
       <w:lang w:eastAsia="en-US"/>
     </w:rPr>
   </w:style>
+  <w:style w:type="paragraph" w:styleId="BalloonText">
+    <w:name w:val="Balloon Text"/>
+    <w:basedOn w:val="Normal"/>
+    <w:link w:val="BalloonTextChar"/>
+    <w:uiPriority w:val="99"/>
+    <w:semiHidden/>
+    <w:unhideWhenUsed/>
+    <w:rsid w:val="00DF19A6"/>
+    <w:pPr>
+      <w:spacing w:after="0" w:line="240" w:lineRule="auto"/>
+    </w:pPr>
+    <w:rPr>
+      <w:rFonts w:ascii="Tahoma" w:hAnsi="Tahoma" w:cs="Tahoma"/>
+      <w:sz w:val="16"/>
+      <w:szCs w:val="16"/>
+    </w:rPr>
+  </w:style>
+  <w:style w:type="character" w:customStyle="1" w:styleId="BalloonTextChar">
+    <w:name w:val="Balloon Text Char"/>
+    <w:basedOn w:val="DefaultParagraphFont"/>
+    <w:link w:val="BalloonText"/>
+    <w:uiPriority w:val="99"/>
+    <w:semiHidden/>
+    <w:rsid w:val="00DF19A6"/>
+    <w:rPr>
+      <w:rFonts w:ascii="Tahoma" w:hAnsi="Tahoma" w:cs="Tahoma"/>
+      <w:sz w:val="16"/>
+      <w:szCs w:val="16"/>
+    </w:rPr>
+  </w:style>
+  <w:style w:type="character" w:styleId="SubtleEmphasis">
+    <w:name w:val="Subtle Emphasis"/>
+    <w:basedOn w:val="DefaultParagraphFont"/>
+    <w:uiPriority w:val="19"/>
+    <w:qFormat/>
+    <w:rsid w:val="00D778FB"/>
+    <w:rPr>
+      <w:i/>
+      <w:iCs/>
+      <w:color w:val="808080" w:themeColor="text1" w:themeTint="7F"/>
+    </w:rPr>
+  </w:style>
 </w:styles>
 </file>
 
@@ -8443,7 +8433,7 @@
     </a:clrScheme>
     <a:fontScheme name="Office">
       <a:majorFont>
-        <a:latin typeface="Calibri Light" panose="020F0302020204030204"/>
+        <a:latin typeface="Calibri Light"/>
         <a:ea typeface=""/>
         <a:cs typeface=""/>
         <a:font script="Jpan" typeface="ＭＳ ゴシック"/>
@@ -8478,7 +8468,7 @@
         <a:font script="Geor" typeface="Sylfaen"/>
       </a:majorFont>
       <a:minorFont>
-        <a:latin typeface="Calibri" panose="020F0502020204030204"/>
+        <a:latin typeface="Calibri"/>
         <a:ea typeface=""/>
         <a:cs typeface=""/>
         <a:font script="Jpan" typeface="ＭＳ 明朝"/>

</xml_diff>